<commit_message>
Added all corrections for first submission
</commit_message>
<xml_diff>
--- a/mainText/20200708_PaperTvoid_09.docx
+++ b/mainText/20200708_PaperTvoid_09.docx
@@ -52,7 +52,12 @@
         <w:t xml:space="preserve">Maxim </w:t>
       </w:r>
       <w:r>
-        <w:t xml:space="preserve">Benjamin </w:t>
+        <w:t>B.</w:t>
+      </w:r>
+      <w:bookmarkStart w:id="0" w:name="_GoBack"/>
+      <w:bookmarkEnd w:id="0"/>
+      <w:r>
+        <w:t xml:space="preserve"> </w:t>
       </w:r>
       <w:r>
         <w:t>Gindele</w:t>
@@ -683,13 +688,7 @@
         <w:rPr>
           <w:rFonts w:cs="Times New Roman"/>
         </w:rPr>
-        <w:t>to their diffusion coefficient</w:t>
-      </w:r>
-      <w:r>
-        <w:rPr>
-          <w:rFonts w:cs="Times New Roman"/>
-        </w:rPr>
-        <w:t>[1]</w:t>
+        <w:t>to their diffusion coefficient[1]</w:t>
       </w:r>
       <w:r>
         <w:rPr>
@@ -869,7 +868,14 @@
         <w:rPr>
           <w:rFonts w:cs="Times New Roman"/>
         </w:rPr>
-        <w:t xml:space="preserve"> up to big agglomerates like </w:t>
+        <w:t xml:space="preserve"> up to big </w:t>
+      </w:r>
+      <w:r>
+        <w:rPr>
+          <w:rFonts w:cs="Times New Roman"/>
+        </w:rPr>
+        <w:lastRenderedPageBreak/>
+        <w:t xml:space="preserve">agglomerates like </w:t>
       </w:r>
       <w:r>
         <w:rPr>
@@ -966,7 +972,6 @@
         <w:rPr>
           <w:rFonts w:cs="Times New Roman"/>
         </w:rPr>
-        <w:lastRenderedPageBreak/>
         <w:t>T</w:t>
       </w:r>
       <w:r>
@@ -2107,13 +2112,12 @@
         <w:keepLines/>
         <w:jc w:val="center"/>
       </w:pPr>
-      <w:bookmarkStart w:id="0" w:name="_GoBack"/>
-      <w:bookmarkEnd w:id="0"/>
       <w:r>
         <w:rPr>
           <w:rFonts w:cs="Times New Roman"/>
           <w:noProof/>
         </w:rPr>
+        <w:lastRenderedPageBreak/>
         <w:drawing>
           <wp:inline distT="0" distB="0" distL="0" distR="0" wp14:anchorId="619231B2" wp14:editId="1045D44B">
             <wp:extent cx="4648200" cy="2019330"/>
@@ -2172,27 +2176,14 @@
       <w:r>
         <w:t xml:space="preserve">Figure </w:t>
       </w:r>
-      <w:r>
-        <w:fldChar w:fldCharType="begin"/>
-      </w:r>
-      <w:r>
-        <w:instrText xml:space="preserve"> SEQ Figure \* ARABIC </w:instrText>
-      </w:r>
-      <w:r>
-        <w:fldChar w:fldCharType="separate"/>
-      </w:r>
-      <w:r>
-        <w:rPr>
-          <w:noProof/>
-        </w:rPr>
-        <w:t>1</w:t>
-      </w:r>
-      <w:r>
-        <w:rPr>
-          <w:noProof/>
-        </w:rPr>
-        <w:fldChar w:fldCharType="end"/>
-      </w:r>
+      <w:fldSimple w:instr=" SEQ Figure \* ARABIC ">
+        <w:r>
+          <w:rPr>
+            <w:noProof/>
+          </w:rPr>
+          <w:t>1</w:t>
+        </w:r>
+      </w:fldSimple>
       <w:r>
         <w:t>.</w:t>
       </w:r>
@@ -2234,7 +2225,6 @@
         <w:rPr>
           <w:rFonts w:cs="Times New Roman"/>
         </w:rPr>
-        <w:lastRenderedPageBreak/>
         <w:t xml:space="preserve">The sample is injected into a flat channel with a solid upper wall and a lower wall </w:t>
       </w:r>
       <w:r>
@@ -3342,6 +3332,7 @@
       </w:pPr>
       <m:oMath>
         <m:r>
+          <w:lastRenderedPageBreak/>
           <m:t>R=</m:t>
         </m:r>
         <m:f>
@@ -3697,7 +3688,6 @@
       </w:pPr>
       <m:oMath>
         <m:r>
-          <w:lastRenderedPageBreak/>
           <m:t>λ=</m:t>
         </m:r>
         <m:f>
@@ -4010,27 +4000,14 @@
       <w:r>
         <w:t xml:space="preserve">Figure </w:t>
       </w:r>
-      <w:r>
-        <w:fldChar w:fldCharType="begin"/>
-      </w:r>
-      <w:r>
-        <w:instrText xml:space="preserve"> SEQ Figure \* ARABIC </w:instrText>
-      </w:r>
-      <w:r>
-        <w:fldChar w:fldCharType="separate"/>
-      </w:r>
-      <w:r>
-        <w:rPr>
-          <w:noProof/>
-        </w:rPr>
-        <w:t>2</w:t>
-      </w:r>
-      <w:r>
-        <w:rPr>
-          <w:noProof/>
-        </w:rPr>
-        <w:fldChar w:fldCharType="end"/>
-      </w:r>
+      <w:fldSimple w:instr=" SEQ Figure \* ARABIC ">
+        <w:r>
+          <w:rPr>
+            <w:noProof/>
+          </w:rPr>
+          <w:t>2</w:t>
+        </w:r>
+      </w:fldSimple>
       <w:r>
         <w:t xml:space="preserve">: Relationship between R and </w:t>
       </w:r>
@@ -4494,6 +4471,7 @@
     <w:p/>
     <w:p>
       <w:r>
+        <w:lastRenderedPageBreak/>
         <w:t>The</w:t>
       </w:r>
       <w:r>
@@ -4929,7 +4907,6 @@
         </w:rPr>
       </w:pPr>
       <w:r>
-        <w:lastRenderedPageBreak/>
         <w:t xml:space="preserve"> </w:t>
       </w:r>
       <m:oMath>
@@ -5113,27 +5090,14 @@
       <w:r>
         <w:t xml:space="preserve">Figure </w:t>
       </w:r>
-      <w:r>
-        <w:fldChar w:fldCharType="begin"/>
-      </w:r>
-      <w:r>
-        <w:instrText xml:space="preserve"> SEQ Figure \* ARABIC </w:instrText>
-      </w:r>
-      <w:r>
-        <w:fldChar w:fldCharType="separate"/>
-      </w:r>
-      <w:r>
-        <w:rPr>
-          <w:noProof/>
-        </w:rPr>
-        <w:t>3</w:t>
-      </w:r>
-      <w:r>
-        <w:rPr>
-          <w:noProof/>
-        </w:rPr>
-        <w:fldChar w:fldCharType="end"/>
-      </w:r>
+      <w:fldSimple w:instr=" SEQ Figure \* ARABIC ">
+        <w:r>
+          <w:rPr>
+            <w:noProof/>
+          </w:rPr>
+          <w:t>3</w:t>
+        </w:r>
+      </w:fldSimple>
       <w:r>
         <w:t xml:space="preserve">. Coordinate system with the shape description function </w:t>
       </w:r>
@@ -5614,7 +5578,11 @@
         <w:t>T</w:t>
       </w:r>
       <w:r>
-        <w:t xml:space="preserve">he same rigorous equations for the description of the channel shape were used as for the calculation of </w:t>
+        <w:t xml:space="preserve">he same rigorous equations for the description of </w:t>
+      </w:r>
+      <w:r>
+        <w:lastRenderedPageBreak/>
+        <w:t xml:space="preserve">the channel shape were used as for the calculation of </w:t>
       </w:r>
       <w:r>
         <w:rPr>
@@ -7430,27 +7398,14 @@
       <w:r>
         <w:t xml:space="preserve">Figure </w:t>
       </w:r>
-      <w:r>
-        <w:fldChar w:fldCharType="begin"/>
-      </w:r>
-      <w:r>
-        <w:instrText xml:space="preserve"> SEQ Figure \* ARABIC </w:instrText>
-      </w:r>
-      <w:r>
-        <w:fldChar w:fldCharType="separate"/>
-      </w:r>
-      <w:r>
-        <w:rPr>
-          <w:noProof/>
-        </w:rPr>
-        <w:t>4</w:t>
-      </w:r>
-      <w:r>
-        <w:rPr>
-          <w:noProof/>
-        </w:rPr>
-        <w:fldChar w:fldCharType="end"/>
-      </w:r>
+      <w:fldSimple w:instr=" SEQ Figure \* ARABIC ">
+        <w:r>
+          <w:rPr>
+            <w:noProof/>
+          </w:rPr>
+          <w:t>4</w:t>
+        </w:r>
+      </w:fldSimple>
       <w:r>
         <w:t>. User interface for the manual read</w:t>
       </w:r>
@@ -14462,27 +14417,14 @@
       <w:r>
         <w:t xml:space="preserve">Figure </w:t>
       </w:r>
-      <w:r>
-        <w:fldChar w:fldCharType="begin"/>
-      </w:r>
-      <w:r>
-        <w:instrText xml:space="preserve"> SEQ Figure \* ARABIC </w:instrText>
-      </w:r>
-      <w:r>
-        <w:fldChar w:fldCharType="separate"/>
-      </w:r>
-      <w:r>
-        <w:rPr>
-          <w:noProof/>
-        </w:rPr>
-        <w:t>5</w:t>
-      </w:r>
-      <w:r>
-        <w:rPr>
-          <w:noProof/>
-        </w:rPr>
-        <w:fldChar w:fldCharType="end"/>
-      </w:r>
+      <w:fldSimple w:instr=" SEQ Figure \* ARABIC ">
+        <w:r>
+          <w:rPr>
+            <w:noProof/>
+          </w:rPr>
+          <w:t>5</w:t>
+        </w:r>
+      </w:fldSimple>
       <w:r>
         <w:t xml:space="preserve">. </w:t>
       </w:r>
@@ -14805,27 +14747,14 @@
       <w:r>
         <w:t xml:space="preserve">Figure </w:t>
       </w:r>
-      <w:r>
-        <w:fldChar w:fldCharType="begin"/>
-      </w:r>
-      <w:r>
-        <w:instrText xml:space="preserve"> SEQ Figure \* ARABIC </w:instrText>
-      </w:r>
-      <w:r>
-        <w:fldChar w:fldCharType="separate"/>
-      </w:r>
-      <w:r>
-        <w:rPr>
-          <w:noProof/>
-        </w:rPr>
-        <w:t>6</w:t>
-      </w:r>
-      <w:r>
-        <w:rPr>
-          <w:noProof/>
-        </w:rPr>
-        <w:fldChar w:fldCharType="end"/>
-      </w:r>
+      <w:fldSimple w:instr=" SEQ Figure \* ARABIC ">
+        <w:r>
+          <w:rPr>
+            <w:noProof/>
+          </w:rPr>
+          <w:t>6</w:t>
+        </w:r>
+      </w:fldSimple>
       <w:r>
         <w:t xml:space="preserve">. </w:t>
       </w:r>
@@ -15687,7 +15616,14 @@
         <w:rPr>
           <w:rFonts w:cs="Times New Roman"/>
         </w:rPr>
-        <w:t>e in the respective publication and the expected shell thickness for polymer coatings[</w:t>
+        <w:t xml:space="preserve">e in the respective publication and the expected shell thickness for polymer </w:t>
+      </w:r>
+      <w:r>
+        <w:rPr>
+          <w:rFonts w:cs="Times New Roman"/>
+        </w:rPr>
+        <w:lastRenderedPageBreak/>
+        <w:t>coatings[</w:t>
       </w:r>
       <w:r>
         <w:rPr>
@@ -15723,14 +15659,7 @@
         <w:rPr>
           <w:rFonts w:cs="Times New Roman"/>
         </w:rPr>
-        <w:t xml:space="preserve">ameters are </w:t>
-      </w:r>
-      <w:r>
-        <w:rPr>
-          <w:rFonts w:cs="Times New Roman"/>
-        </w:rPr>
-        <w:lastRenderedPageBreak/>
-        <w:t>displayed in Table 3</w:t>
+        <w:t>ameters are displayed in Table 3</w:t>
       </w:r>
       <w:r>
         <w:rPr>
@@ -20763,27 +20692,14 @@
       <w:r>
         <w:t xml:space="preserve">Figure </w:t>
       </w:r>
-      <w:r>
-        <w:fldChar w:fldCharType="begin"/>
-      </w:r>
-      <w:r>
-        <w:instrText xml:space="preserve"> SEQ Figure \* ARABIC </w:instrText>
-      </w:r>
-      <w:r>
-        <w:fldChar w:fldCharType="separate"/>
-      </w:r>
-      <w:r>
-        <w:rPr>
-          <w:noProof/>
-        </w:rPr>
-        <w:t>7</w:t>
-      </w:r>
-      <w:r>
-        <w:rPr>
-          <w:noProof/>
-        </w:rPr>
-        <w:fldChar w:fldCharType="end"/>
-      </w:r>
+      <w:fldSimple w:instr=" SEQ Figure \* ARABIC ">
+        <w:r>
+          <w:rPr>
+            <w:noProof/>
+          </w:rPr>
+          <w:t>7</w:t>
+        </w:r>
+      </w:fldSimple>
       <w:r>
         <w:t xml:space="preserve">. Results of calibration algorithms with literature data, a) </w:t>
       </w:r>
@@ -21365,27 +21281,14 @@
       <w:r>
         <w:t xml:space="preserve">Figure </w:t>
       </w:r>
-      <w:r>
-        <w:fldChar w:fldCharType="begin"/>
-      </w:r>
-      <w:r>
-        <w:instrText xml:space="preserve"> SEQ Figure \* ARABIC </w:instrText>
-      </w:r>
-      <w:r>
-        <w:fldChar w:fldCharType="separate"/>
-      </w:r>
-      <w:r>
-        <w:rPr>
-          <w:noProof/>
-        </w:rPr>
-        <w:t>8</w:t>
-      </w:r>
-      <w:r>
-        <w:rPr>
-          <w:noProof/>
-        </w:rPr>
-        <w:fldChar w:fldCharType="end"/>
-      </w:r>
+      <w:fldSimple w:instr=" SEQ Figure \* ARABIC ">
+        <w:r>
+          <w:rPr>
+            <w:noProof/>
+          </w:rPr>
+          <w:t>8</w:t>
+        </w:r>
+      </w:fldSimple>
       <w:r>
         <w:t>. Selected results from the deviation analysis</w:t>
       </w:r>
@@ -21794,14 +21697,14 @@
         <w:rPr>
           <w:rFonts w:cs="Times New Roman"/>
         </w:rPr>
-        <w:t xml:space="preserve"> Also, side conditions like temperature and the </w:t>
+        <w:t xml:space="preserve"> Also, side conditions like temperature and the temperature-dependent </w:t>
       </w:r>
       <w:r>
         <w:rPr>
           <w:rFonts w:cs="Times New Roman"/>
         </w:rPr>
         <w:lastRenderedPageBreak/>
-        <w:t xml:space="preserve">temperature-dependent viscosity can influence the </w:t>
+        <w:t xml:space="preserve">viscosity can influence the </w:t>
       </w:r>
       <w:r>
         <w:rPr>
@@ -22293,27 +22196,14 @@
       <w:r>
         <w:t xml:space="preserve">Figure </w:t>
       </w:r>
-      <w:r>
-        <w:fldChar w:fldCharType="begin"/>
-      </w:r>
-      <w:r>
-        <w:instrText xml:space="preserve"> SEQ Figure \* ARABIC </w:instrText>
-      </w:r>
-      <w:r>
-        <w:fldChar w:fldCharType="separate"/>
-      </w:r>
-      <w:r>
-        <w:rPr>
-          <w:noProof/>
-        </w:rPr>
-        <w:t>9</w:t>
-      </w:r>
-      <w:r>
-        <w:rPr>
-          <w:noProof/>
-        </w:rPr>
-        <w:fldChar w:fldCharType="end"/>
-      </w:r>
+      <w:fldSimple w:instr=" SEQ Figure \* ARABIC ">
+        <w:r>
+          <w:rPr>
+            <w:noProof/>
+          </w:rPr>
+          <w:t>9</w:t>
+        </w:r>
+      </w:fldSimple>
       <w:r>
         <w:t xml:space="preserve">. </w:t>
       </w:r>
@@ -23434,27 +23324,14 @@
       <w:r>
         <w:t xml:space="preserve">Figure </w:t>
       </w:r>
-      <w:r>
-        <w:fldChar w:fldCharType="begin"/>
-      </w:r>
-      <w:r>
-        <w:instrText xml:space="preserve"> SEQ Figure \* ARABIC </w:instrText>
-      </w:r>
-      <w:r>
-        <w:fldChar w:fldCharType="separate"/>
-      </w:r>
-      <w:r>
-        <w:rPr>
-          <w:noProof/>
-        </w:rPr>
-        <w:t>10</w:t>
-      </w:r>
-      <w:r>
-        <w:rPr>
-          <w:noProof/>
-        </w:rPr>
-        <w:fldChar w:fldCharType="end"/>
-      </w:r>
+      <w:fldSimple w:instr=" SEQ Figure \* ARABIC ">
+        <w:r>
+          <w:rPr>
+            <w:noProof/>
+          </w:rPr>
+          <w:t>10</w:t>
+        </w:r>
+      </w:fldSimple>
       <w:r>
         <w:t xml:space="preserve">. </w:t>
       </w:r>
@@ -24138,13 +24015,7 @@
         <w:rPr>
           <w:rFonts w:cs="Times New Roman"/>
         </w:rPr>
-        <w:t>property</w:t>
-      </w:r>
-      <w:r>
-        <w:rPr>
-          <w:rFonts w:cs="Times New Roman"/>
-        </w:rPr>
-        <w:t xml:space="preserve"> of the c</w:t>
+        <w:t>property of the c</w:t>
       </w:r>
       <w:r>
         <w:rPr>
@@ -25410,6 +25281,7 @@
           <w:rStyle w:val="Fontstyle010"/>
           <w:sz w:val="20"/>
         </w:rPr>
+        <w:lastRenderedPageBreak/>
         <w:t>[</w:t>
       </w:r>
       <w:r>
@@ -25696,21 +25568,7 @@
           <w:rStyle w:val="Fontstyle010"/>
           <w:sz w:val="20"/>
         </w:rPr>
-        <w:t>[</w:t>
-      </w:r>
-      <w:r>
-        <w:rPr>
-          <w:rStyle w:val="Fontstyle010"/>
-          <w:sz w:val="20"/>
-        </w:rPr>
-        <w:t>6</w:t>
-      </w:r>
-      <w:r>
-        <w:rPr>
-          <w:rStyle w:val="Fontstyle010"/>
-          <w:sz w:val="20"/>
-        </w:rPr>
-        <w:t xml:space="preserve">] A. Litzén, J.K. Walter, H. Krischollek, K.-G. Wahlund, Separation and quantitation of monoclonal antibody aggregates by asymmetrical flow field-flow fractionation and comparison to gel permeation chromatography, </w:t>
+        <w:t xml:space="preserve">[6] A. Litzén, J.K. Walter, H. Krischollek, K.-G. Wahlund, Separation and quantitation of monoclonal antibody aggregates by asymmetrical flow field-flow fractionation and comparison to gel permeation chromatography, </w:t>
       </w:r>
       <w:r>
         <w:rPr>
@@ -26113,14 +25971,7 @@
           <w:rStyle w:val="Fontstyle010"/>
           <w:sz w:val="20"/>
         </w:rPr>
-        <w:t>J Chromatogr A</w:t>
-      </w:r>
-      <w:r>
-        <w:rPr>
-          <w:rStyle w:val="Fontstyle010"/>
-          <w:sz w:val="20"/>
-        </w:rPr>
-        <w:t xml:space="preserve"> </w:t>
+        <w:t xml:space="preserve">J Chromatogr A </w:t>
       </w:r>
       <w:r>
         <w:rPr>
@@ -26324,7 +26175,6 @@
           <w:rStyle w:val="Fontstyle010"/>
           <w:sz w:val="20"/>
         </w:rPr>
-        <w:lastRenderedPageBreak/>
         <w:t>[</w:t>
       </w:r>
       <w:r>
@@ -26462,14 +26312,7 @@
           <w:rStyle w:val="Fontstyle010"/>
           <w:sz w:val="20"/>
         </w:rPr>
-        <w:t xml:space="preserve"> A</w:t>
-      </w:r>
-      <w:r>
-        <w:rPr>
-          <w:rStyle w:val="Fontstyle010"/>
-          <w:sz w:val="20"/>
-        </w:rPr>
-        <w:t xml:space="preserve"> </w:t>
+        <w:t xml:space="preserve"> A </w:t>
       </w:r>
       <w:r>
         <w:rPr>
@@ -26723,23 +26566,7 @@
           <w:sz w:val="20"/>
           <w:szCs w:val="20"/>
         </w:rPr>
-        <w:t>https://doi.org/10.1016</w:t>
-      </w:r>
-      <w:r>
-        <w:rPr>
-          <w:rStyle w:val="Fontstyle010"/>
-          <w:sz w:val="20"/>
-          <w:szCs w:val="20"/>
-        </w:rPr>
-        <w:t>/</w:t>
-      </w:r>
-      <w:r>
-        <w:rPr>
-          <w:rStyle w:val="Fontstyle010"/>
-          <w:sz w:val="20"/>
-          <w:szCs w:val="20"/>
-        </w:rPr>
-        <w:t>j.chroma.2017.12.026</w:t>
+        <w:t>https://doi.org/10.1016/j.chroma.2017.12.026</w:t>
       </w:r>
     </w:p>
     <w:p>
@@ -26965,14 +26792,7 @@
           <w:rStyle w:val="Fontstyle010"/>
           <w:sz w:val="20"/>
         </w:rPr>
-        <w:t xml:space="preserve"> A</w:t>
-      </w:r>
-      <w:r>
-        <w:rPr>
-          <w:rStyle w:val="Fontstyle010"/>
-          <w:sz w:val="20"/>
-        </w:rPr>
-        <w:t xml:space="preserve"> </w:t>
+        <w:t xml:space="preserve"> A </w:t>
       </w:r>
       <w:r>
         <w:rPr>
@@ -27062,14 +26882,7 @@
           <w:rStyle w:val="Fontstyle010"/>
           <w:sz w:val="20"/>
         </w:rPr>
-        <w:t xml:space="preserve"> A</w:t>
-      </w:r>
-      <w:r>
-        <w:rPr>
-          <w:rStyle w:val="Fontstyle010"/>
-          <w:sz w:val="20"/>
-        </w:rPr>
-        <w:t xml:space="preserve"> </w:t>
+        <w:t xml:space="preserve"> A </w:t>
       </w:r>
       <w:r>
         <w:rPr>
@@ -27195,14 +27008,7 @@
           <w:rStyle w:val="Fontstyle010"/>
           <w:sz w:val="20"/>
         </w:rPr>
-        <w:t xml:space="preserve"> A</w:t>
-      </w:r>
-      <w:r>
-        <w:rPr>
-          <w:rStyle w:val="Fontstyle010"/>
-          <w:sz w:val="20"/>
-        </w:rPr>
-        <w:t xml:space="preserve"> </w:t>
+        <w:t xml:space="preserve"> A </w:t>
       </w:r>
       <w:r>
         <w:rPr>
@@ -27439,6 +27245,7 @@
           <w:rStyle w:val="Fontstyle010"/>
           <w:sz w:val="20"/>
         </w:rPr>
+        <w:lastRenderedPageBreak/>
         <w:t>[</w:t>
       </w:r>
       <w:r>
@@ -27453,15 +27260,7 @@
           <w:rStyle w:val="Fontstyle010"/>
           <w:sz w:val="20"/>
         </w:rPr>
-        <w:t xml:space="preserve">] A. Roth, R. Jopp, R. Schäfer, G. W. Kramer, Automated Generation of AnIML Documents by Analytical </w:t>
-      </w:r>
-      <w:r>
-        <w:rPr>
-          <w:rStyle w:val="Fontstyle010"/>
-          <w:sz w:val="20"/>
-        </w:rPr>
-        <w:lastRenderedPageBreak/>
-        <w:t>Instruments,</w:t>
+        <w:t>] A. Roth, R. Jopp, R. Schäfer, G. W. Kramer, Automated Generation of AnIML Documents by Analytical Instruments,</w:t>
       </w:r>
       <w:r>
         <w:rPr>
@@ -27808,15 +27607,7 @@
           <w:sz w:val="20"/>
           <w:szCs w:val="20"/>
         </w:rPr>
-        <w:t xml:space="preserve"> A</w:t>
-      </w:r>
-      <w:r>
-        <w:rPr>
-          <w:rStyle w:val="Fontstyle010"/>
-          <w:sz w:val="20"/>
-          <w:szCs w:val="20"/>
-        </w:rPr>
-        <w:t xml:space="preserve"> </w:t>
+        <w:t xml:space="preserve"> A </w:t>
       </w:r>
       <w:r>
         <w:rPr>
@@ -28359,7 +28150,6 @@
         <w:rPr>
           <w:rFonts w:ascii="Times New Roman" w:hAnsi="Times New Roman"/>
         </w:rPr>
-        <w:lastRenderedPageBreak/>
         <w:t>[</w:t>
       </w:r>
       <w:r>
@@ -29819,6 +29609,7 @@
   <w:style w:type="character" w:default="1" w:styleId="DefaultParagraphFont">
     <w:name w:val="Default Paragraph Font"/>
     <w:uiPriority w:val="1"/>
+    <w:semiHidden/>
     <w:unhideWhenUsed/>
   </w:style>
   <w:style w:type="table" w:default="1" w:styleId="TableNormal">
@@ -30628,7 +30419,7 @@
 </file>
 
 <file path=customXml/itemProps1.xml><?xml version="1.0" encoding="utf-8"?>
-<ds:datastoreItem xmlns:ds="http://schemas.openxmlformats.org/officeDocument/2006/customXml" ds:itemID="{ABF02DF2-7A90-4601-BCDD-435E2EC174CE}">
+<ds:datastoreItem xmlns:ds="http://schemas.openxmlformats.org/officeDocument/2006/customXml" ds:itemID="{0E95899A-BF04-4785-B527-6DFEE3F1624F}">
   <ds:schemaRefs>
     <ds:schemaRef ds:uri="http://schemas.openxmlformats.org/officeDocument/2006/bibliography"/>
   </ds:schemaRefs>

</xml_diff>